<commit_message>
Updating lab1.docx with latest changes and uploading lab1.pdf
</commit_message>
<xml_diff>
--- a/lab1.docx
+++ b/lab1.docx
@@ -4,7 +4,41 @@
   <w:body>
     <w:p>
       <w:pPr>
+        <w:pStyle w:val="ListParagraph"/>
+        <w:numPr>
+          <w:ilvl w:val="0"/>
+          <w:numId w:val="1"/>
+        </w:numPr>
         <w:jc w:val="center"/>
+        <w:rPr>
+          <w:b/>
+          <w:bCs/>
+          <w:sz w:val="24"/>
+          <w:szCs w:val="24"/>
+        </w:rPr>
+      </w:pPr>
+      <w:r>
+        <w:rPr>
+          <w:b/>
+          <w:bCs/>
+          <w:sz w:val="24"/>
+          <w:szCs w:val="24"/>
+        </w:rPr>
+        <w:t xml:space="preserve">Source Control – </w:t>
+      </w:r>
+      <w:r>
+        <w:rPr>
+          <w:b/>
+          <w:bCs/>
+          <w:sz w:val="24"/>
+          <w:szCs w:val="24"/>
+          <w:lang w:val="mk-MK"/>
+        </w:rPr>
+        <w:t>Димитар Попов, 211160</w:t>
+      </w:r>
+    </w:p>
+    <w:p>
+      <w:pPr>
         <w:rPr>
           <w:b/>
           <w:bCs/>
@@ -12,15 +46,994 @@
           <w:szCs w:val="28"/>
         </w:rPr>
       </w:pPr>
-      <w:r>
+    </w:p>
+    <w:p>
+      <w:r>
+        <w:t>○ Create a new GitHub repository and clone it locally.</w:t>
+      </w:r>
+    </w:p>
+    <w:p>
+      <w:pPr>
+        <w:rPr>
+          <w:lang w:val="mk-MK"/>
+        </w:rPr>
+      </w:pPr>
+      <w:r>
+        <w:rPr>
+          <w:lang w:val="mk-MK"/>
+        </w:rPr>
+        <w:t xml:space="preserve">За овој дел од задачата користев </w:t>
+      </w:r>
+      <w:r>
+        <w:t>Git Bash</w:t>
+      </w:r>
+      <w:r>
+        <w:rPr>
+          <w:lang w:val="mk-MK"/>
+        </w:rPr>
+        <w:t xml:space="preserve"> и </w:t>
+      </w:r>
+      <w:r>
+        <w:t xml:space="preserve">command prompt. </w:t>
+      </w:r>
+      <w:r>
+        <w:rPr>
+          <w:lang w:val="mk-MK"/>
+        </w:rPr>
+        <w:t>Иницијализирав ново репо преку командна линија(</w:t>
+      </w:r>
+      <w:r>
+        <w:t>Git Bash</w:t>
+      </w:r>
+      <w:r>
+        <w:rPr>
+          <w:lang w:val="mk-MK"/>
+        </w:rPr>
+        <w:t xml:space="preserve">) и го направив првиот </w:t>
+      </w:r>
+      <w:r>
+        <w:t>git commit</w:t>
+      </w:r>
+      <w:r>
+        <w:rPr>
+          <w:lang w:val="mk-MK"/>
+        </w:rPr>
+        <w:t xml:space="preserve"> за да можам да го креирам репото. Потоа инсталирав </w:t>
+      </w:r>
+      <w:r>
+        <w:t>GitHub CLI</w:t>
+      </w:r>
+      <w:r>
+        <w:rPr>
+          <w:lang w:val="mk-MK"/>
+        </w:rPr>
+        <w:t xml:space="preserve"> на мојата локална машина и преку командна линија го креирав репото.</w:t>
+      </w:r>
+    </w:p>
+    <w:p>
+      <w:pPr>
+        <w:rPr>
+          <w:lang w:val="mk-MK"/>
+        </w:rPr>
+      </w:pPr>
+      <w:r>
+        <w:rPr>
+          <w:lang w:val="mk-MK"/>
+        </w:rPr>
+        <w:t>Откако го креирав репото преку командна линија</w:t>
+      </w:r>
+      <w:r>
+        <w:rPr>
+          <w:lang w:val="mk-MK"/>
+        </w:rPr>
+        <w:t>(мислев дека така треба)</w:t>
+      </w:r>
+      <w:r>
+        <w:rPr>
+          <w:lang w:val="mk-MK"/>
+        </w:rPr>
+        <w:t xml:space="preserve"> прочитав дека барањето вели да се креира репо на </w:t>
+      </w:r>
+      <w:r>
+        <w:t xml:space="preserve">GitHub </w:t>
+      </w:r>
+      <w:r>
+        <w:rPr>
+          <w:lang w:val="mk-MK"/>
+        </w:rPr>
+        <w:t xml:space="preserve">и да се клонира локално, во овој случај нема клонирање на репото затоа што го креирав преку команда линија наместо на </w:t>
+      </w:r>
+      <w:r>
+        <w:t>GitHub.</w:t>
+      </w:r>
+    </w:p>
+    <w:p>
+      <w:r>
+        <w:rPr>
+          <w:noProof/>
+        </w:rPr>
+        <w:drawing>
+          <wp:inline distT="0" distB="0" distL="0" distR="0" wp14:anchorId="4C920529" wp14:editId="18DCCBFD">
+            <wp:extent cx="4315427" cy="3610479"/>
+            <wp:effectExtent l="0" t="0" r="9525" b="9525"/>
+            <wp:docPr id="1618230327" name="Picture 1"/>
+            <wp:cNvGraphicFramePr>
+              <a:graphicFrameLocks xmlns:a="http://schemas.openxmlformats.org/drawingml/2006/main" noChangeAspect="1"/>
+            </wp:cNvGraphicFramePr>
+            <a:graphic xmlns:a="http://schemas.openxmlformats.org/drawingml/2006/main">
+              <a:graphicData uri="http://schemas.openxmlformats.org/drawingml/2006/picture">
+                <pic:pic xmlns:pic="http://schemas.openxmlformats.org/drawingml/2006/picture">
+                  <pic:nvPicPr>
+                    <pic:cNvPr id="1618230327" name=""/>
+                    <pic:cNvPicPr/>
+                  </pic:nvPicPr>
+                  <pic:blipFill>
+                    <a:blip r:embed="rId5"/>
+                    <a:stretch>
+                      <a:fillRect/>
+                    </a:stretch>
+                  </pic:blipFill>
+                  <pic:spPr>
+                    <a:xfrm>
+                      <a:off x="0" y="0"/>
+                      <a:ext cx="4315427" cy="3610479"/>
+                    </a:xfrm>
+                    <a:prstGeom prst="rect">
+                      <a:avLst/>
+                    </a:prstGeom>
+                  </pic:spPr>
+                </pic:pic>
+              </a:graphicData>
+            </a:graphic>
+          </wp:inline>
+        </w:drawing>
+      </w:r>
+    </w:p>
+    <w:p>
+      <w:r>
+        <w:rPr>
+          <w:noProof/>
+        </w:rPr>
+        <w:drawing>
+          <wp:inline distT="0" distB="0" distL="0" distR="0" wp14:anchorId="41B92A30" wp14:editId="7AC81687">
+            <wp:extent cx="5943600" cy="2045335"/>
+            <wp:effectExtent l="0" t="0" r="0" b="0"/>
+            <wp:docPr id="987810102" name="Picture 1"/>
+            <wp:cNvGraphicFramePr>
+              <a:graphicFrameLocks xmlns:a="http://schemas.openxmlformats.org/drawingml/2006/main" noChangeAspect="1"/>
+            </wp:cNvGraphicFramePr>
+            <a:graphic xmlns:a="http://schemas.openxmlformats.org/drawingml/2006/main">
+              <a:graphicData uri="http://schemas.openxmlformats.org/drawingml/2006/picture">
+                <pic:pic xmlns:pic="http://schemas.openxmlformats.org/drawingml/2006/picture">
+                  <pic:nvPicPr>
+                    <pic:cNvPr id="987810102" name=""/>
+                    <pic:cNvPicPr/>
+                  </pic:nvPicPr>
+                  <pic:blipFill>
+                    <a:blip r:embed="rId6"/>
+                    <a:stretch>
+                      <a:fillRect/>
+                    </a:stretch>
+                  </pic:blipFill>
+                  <pic:spPr>
+                    <a:xfrm>
+                      <a:off x="0" y="0"/>
+                      <a:ext cx="5943600" cy="2045335"/>
+                    </a:xfrm>
+                    <a:prstGeom prst="rect">
+                      <a:avLst/>
+                    </a:prstGeom>
+                  </pic:spPr>
+                </pic:pic>
+              </a:graphicData>
+            </a:graphic>
+          </wp:inline>
+        </w:drawing>
+      </w:r>
+    </w:p>
+    <w:p/>
+    <w:p>
+      <w:pPr>
+        <w:rPr>
+          <w:lang w:val="mk-MK"/>
+        </w:rPr>
+      </w:pPr>
+      <w:r>
+        <w:rPr>
+          <w:noProof/>
+        </w:rPr>
+        <w:drawing>
+          <wp:inline distT="0" distB="0" distL="0" distR="0" wp14:anchorId="0E99B7D0" wp14:editId="563E899E">
+            <wp:extent cx="5943600" cy="4798695"/>
+            <wp:effectExtent l="0" t="0" r="0" b="1905"/>
+            <wp:docPr id="1212456109" name="Picture 1"/>
+            <wp:cNvGraphicFramePr>
+              <a:graphicFrameLocks xmlns:a="http://schemas.openxmlformats.org/drawingml/2006/main" noChangeAspect="1"/>
+            </wp:cNvGraphicFramePr>
+            <a:graphic xmlns:a="http://schemas.openxmlformats.org/drawingml/2006/main">
+              <a:graphicData uri="http://schemas.openxmlformats.org/drawingml/2006/picture">
+                <pic:pic xmlns:pic="http://schemas.openxmlformats.org/drawingml/2006/picture">
+                  <pic:nvPicPr>
+                    <pic:cNvPr id="1212456109" name=""/>
+                    <pic:cNvPicPr/>
+                  </pic:nvPicPr>
+                  <pic:blipFill>
+                    <a:blip r:embed="rId7"/>
+                    <a:stretch>
+                      <a:fillRect/>
+                    </a:stretch>
+                  </pic:blipFill>
+                  <pic:spPr>
+                    <a:xfrm>
+                      <a:off x="0" y="0"/>
+                      <a:ext cx="5943600" cy="4798695"/>
+                    </a:xfrm>
+                    <a:prstGeom prst="rect">
+                      <a:avLst/>
+                    </a:prstGeom>
+                  </pic:spPr>
+                </pic:pic>
+              </a:graphicData>
+            </a:graphic>
+          </wp:inline>
+        </w:drawing>
+      </w:r>
+    </w:p>
+    <w:p/>
+    <w:p/>
+    <w:p/>
+    <w:p/>
+    <w:p/>
+    <w:p/>
+    <w:p/>
+    <w:p/>
+    <w:p/>
+    <w:p/>
+    <w:p/>
+    <w:p>
+      <w:pPr>
+        <w:rPr>
+          <w:lang w:val="mk-MK"/>
+        </w:rPr>
+      </w:pPr>
+      <w:r>
+        <w:lastRenderedPageBreak/>
+        <w:t>○ Work locally to add new content, stage the files, make a commit, and push the changes to GitHub.</w:t>
+      </w:r>
+    </w:p>
+    <w:p>
+      <w:r>
+        <w:rPr>
+          <w:lang w:val="mk-MK"/>
+        </w:rPr>
+        <w:t xml:space="preserve">За овој дел од задачата користев </w:t>
+      </w:r>
+      <w:r>
+        <w:t>Git Bash</w:t>
+      </w:r>
+      <w:r>
+        <w:rPr>
+          <w:lang w:val="mk-MK"/>
+        </w:rPr>
+        <w:t xml:space="preserve">. Направив нов </w:t>
+      </w:r>
+      <w:r>
+        <w:t>commit</w:t>
+      </w:r>
+      <w:r>
+        <w:rPr>
+          <w:lang w:val="mk-MK"/>
+        </w:rPr>
+        <w:t xml:space="preserve"> кој содржи додавање на нов фајл(фајлот кој моментално го читате). Искористив </w:t>
+      </w:r>
+      <w:r>
+        <w:t xml:space="preserve">`git remote -v` </w:t>
+      </w:r>
+      <w:r>
+        <w:rPr>
+          <w:lang w:val="mk-MK"/>
+        </w:rPr>
+        <w:t xml:space="preserve">чисто за проверка дали асоцираното репо е соодветно. И на крај направив </w:t>
+      </w:r>
+      <w:r>
+        <w:t>git push</w:t>
+      </w:r>
+      <w:r>
+        <w:rPr>
+          <w:lang w:val="mk-MK"/>
+        </w:rPr>
+        <w:t xml:space="preserve"> на последниот </w:t>
+      </w:r>
+      <w:r>
+        <w:t>commit.</w:t>
+      </w:r>
+    </w:p>
+    <w:p>
+      <w:pPr>
+        <w:rPr>
+          <w:lang w:val="mk-MK"/>
+        </w:rPr>
+      </w:pPr>
+      <w:r>
+        <w:rPr>
+          <w:noProof/>
+          <w:lang w:val="mk-MK"/>
+        </w:rPr>
+        <w:drawing>
+          <wp:inline distT="0" distB="0" distL="0" distR="0" wp14:anchorId="1C600E0B" wp14:editId="2C076B94">
+            <wp:extent cx="3429479" cy="1352739"/>
+            <wp:effectExtent l="0" t="0" r="0" b="0"/>
+            <wp:docPr id="1096216273" name="Picture 1"/>
+            <wp:cNvGraphicFramePr>
+              <a:graphicFrameLocks xmlns:a="http://schemas.openxmlformats.org/drawingml/2006/main" noChangeAspect="1"/>
+            </wp:cNvGraphicFramePr>
+            <a:graphic xmlns:a="http://schemas.openxmlformats.org/drawingml/2006/main">
+              <a:graphicData uri="http://schemas.openxmlformats.org/drawingml/2006/picture">
+                <pic:pic xmlns:pic="http://schemas.openxmlformats.org/drawingml/2006/picture">
+                  <pic:nvPicPr>
+                    <pic:cNvPr id="1096216273" name=""/>
+                    <pic:cNvPicPr/>
+                  </pic:nvPicPr>
+                  <pic:blipFill>
+                    <a:blip r:embed="rId8"/>
+                    <a:stretch>
+                      <a:fillRect/>
+                    </a:stretch>
+                  </pic:blipFill>
+                  <pic:spPr>
+                    <a:xfrm>
+                      <a:off x="0" y="0"/>
+                      <a:ext cx="3429479" cy="1352739"/>
+                    </a:xfrm>
+                    <a:prstGeom prst="rect">
+                      <a:avLst/>
+                    </a:prstGeom>
+                  </pic:spPr>
+                </pic:pic>
+              </a:graphicData>
+            </a:graphic>
+          </wp:inline>
+        </w:drawing>
+      </w:r>
+    </w:p>
+    <w:p>
+      <w:r>
+        <w:rPr>
+          <w:noProof/>
+          <w:lang w:val="mk-MK"/>
+        </w:rPr>
+        <w:drawing>
+          <wp:inline distT="0" distB="0" distL="0" distR="0" wp14:anchorId="7EFF42AA" wp14:editId="21AD656D">
+            <wp:extent cx="4143953" cy="3019846"/>
+            <wp:effectExtent l="0" t="0" r="9525" b="9525"/>
+            <wp:docPr id="106133084" name="Picture 1"/>
+            <wp:cNvGraphicFramePr>
+              <a:graphicFrameLocks xmlns:a="http://schemas.openxmlformats.org/drawingml/2006/main" noChangeAspect="1"/>
+            </wp:cNvGraphicFramePr>
+            <a:graphic xmlns:a="http://schemas.openxmlformats.org/drawingml/2006/main">
+              <a:graphicData uri="http://schemas.openxmlformats.org/drawingml/2006/picture">
+                <pic:pic xmlns:pic="http://schemas.openxmlformats.org/drawingml/2006/picture">
+                  <pic:nvPicPr>
+                    <pic:cNvPr id="106133084" name=""/>
+                    <pic:cNvPicPr/>
+                  </pic:nvPicPr>
+                  <pic:blipFill>
+                    <a:blip r:embed="rId9"/>
+                    <a:stretch>
+                      <a:fillRect/>
+                    </a:stretch>
+                  </pic:blipFill>
+                  <pic:spPr>
+                    <a:xfrm>
+                      <a:off x="0" y="0"/>
+                      <a:ext cx="4143953" cy="3019846"/>
+                    </a:xfrm>
+                    <a:prstGeom prst="rect">
+                      <a:avLst/>
+                    </a:prstGeom>
+                  </pic:spPr>
+                </pic:pic>
+              </a:graphicData>
+            </a:graphic>
+          </wp:inline>
+        </w:drawing>
+      </w:r>
+    </w:p>
+    <w:p>
+      <w:r>
+        <w:br/>
+      </w:r>
+      <w:r>
+        <w:br/>
+      </w:r>
+      <w:r>
+        <w:br/>
+      </w:r>
+      <w:r>
+        <w:br/>
+      </w:r>
+      <w:r>
+        <w:br/>
+      </w:r>
+      <w:r>
+        <w:br/>
+      </w:r>
+      <w:r>
+        <w:br/>
+      </w:r>
+      <w:r>
+        <w:br/>
+      </w:r>
+      <w:r>
+        <w:br/>
+      </w:r>
+      <w:r>
+        <w:br/>
+      </w:r>
+      <w:r>
+        <w:br/>
+      </w:r>
+      <w:r>
+        <w:br/>
+      </w:r>
+      <w:r>
+        <w:br/>
+      </w:r>
+    </w:p>
+    <w:p>
+      <w:r>
+        <w:lastRenderedPageBreak/>
+        <w:t>○ Create develop, test and production branches.</w:t>
+      </w:r>
+    </w:p>
+    <w:p>
+      <w:r>
+        <w:rPr>
+          <w:lang w:val="mk-MK"/>
+        </w:rPr>
+        <w:t xml:space="preserve">Во овој дел креирав 3 гранки, ја проверив состојбата со локални и </w:t>
+      </w:r>
+      <w:r>
+        <w:t>remote</w:t>
+      </w:r>
+      <w:r>
+        <w:rPr>
+          <w:lang w:val="mk-MK"/>
+        </w:rPr>
+        <w:t xml:space="preserve"> гранки и потоа ги </w:t>
+      </w:r>
+      <w:r>
+        <w:t>push-</w:t>
+      </w:r>
+      <w:r>
+        <w:rPr>
+          <w:lang w:val="mk-MK"/>
+        </w:rPr>
+        <w:t>нав гранките.</w:t>
+      </w:r>
+      <w:r>
+        <w:rPr>
+          <w:noProof/>
+        </w:rPr>
+        <w:drawing>
+          <wp:inline distT="0" distB="0" distL="0" distR="0" wp14:anchorId="7C268FB3" wp14:editId="38F481C8">
+            <wp:extent cx="5758180" cy="7496175"/>
+            <wp:effectExtent l="0" t="0" r="0" b="9525"/>
+            <wp:docPr id="1548832383" name="Picture 1"/>
+            <wp:cNvGraphicFramePr>
+              <a:graphicFrameLocks xmlns:a="http://schemas.openxmlformats.org/drawingml/2006/main" noChangeAspect="1"/>
+            </wp:cNvGraphicFramePr>
+            <a:graphic xmlns:a="http://schemas.openxmlformats.org/drawingml/2006/main">
+              <a:graphicData uri="http://schemas.openxmlformats.org/drawingml/2006/picture">
+                <pic:pic xmlns:pic="http://schemas.openxmlformats.org/drawingml/2006/picture">
+                  <pic:nvPicPr>
+                    <pic:cNvPr id="1548832383" name=""/>
+                    <pic:cNvPicPr/>
+                  </pic:nvPicPr>
+                  <pic:blipFill>
+                    <a:blip r:embed="rId10"/>
+                    <a:stretch>
+                      <a:fillRect/>
+                    </a:stretch>
+                  </pic:blipFill>
+                  <pic:spPr>
+                    <a:xfrm>
+                      <a:off x="0" y="0"/>
+                      <a:ext cx="5758180" cy="7496175"/>
+                    </a:xfrm>
+                    <a:prstGeom prst="rect">
+                      <a:avLst/>
+                    </a:prstGeom>
+                  </pic:spPr>
+                </pic:pic>
+              </a:graphicData>
+            </a:graphic>
+          </wp:inline>
+        </w:drawing>
+      </w:r>
+    </w:p>
+    <w:p>
+      <w:pPr>
+        <w:rPr>
+          <w:lang w:val="mk-MK"/>
+        </w:rPr>
+      </w:pPr>
+      <w:r>
+        <w:lastRenderedPageBreak/>
+        <w:t>○ Make several changes and commit to the develop branch, then merge it into the other two branches. Push the changes to GitHub.</w:t>
+      </w:r>
+    </w:p>
+    <w:p>
+      <w:r>
+        <w:rPr>
+          <w:noProof/>
+        </w:rPr>
+        <w:drawing>
+          <wp:inline distT="0" distB="0" distL="0" distR="0" wp14:anchorId="27B38C27" wp14:editId="2E147AD4">
+            <wp:extent cx="4324954" cy="685896"/>
+            <wp:effectExtent l="0" t="0" r="0" b="0"/>
+            <wp:docPr id="405772195" name="Picture 1"/>
+            <wp:cNvGraphicFramePr>
+              <a:graphicFrameLocks xmlns:a="http://schemas.openxmlformats.org/drawingml/2006/main" noChangeAspect="1"/>
+            </wp:cNvGraphicFramePr>
+            <a:graphic xmlns:a="http://schemas.openxmlformats.org/drawingml/2006/main">
+              <a:graphicData uri="http://schemas.openxmlformats.org/drawingml/2006/picture">
+                <pic:pic xmlns:pic="http://schemas.openxmlformats.org/drawingml/2006/picture">
+                  <pic:nvPicPr>
+                    <pic:cNvPr id="405772195" name=""/>
+                    <pic:cNvPicPr/>
+                  </pic:nvPicPr>
+                  <pic:blipFill>
+                    <a:blip r:embed="rId11"/>
+                    <a:stretch>
+                      <a:fillRect/>
+                    </a:stretch>
+                  </pic:blipFill>
+                  <pic:spPr>
+                    <a:xfrm>
+                      <a:off x="0" y="0"/>
+                      <a:ext cx="4324954" cy="685896"/>
+                    </a:xfrm>
+                    <a:prstGeom prst="rect">
+                      <a:avLst/>
+                    </a:prstGeom>
+                  </pic:spPr>
+                </pic:pic>
+              </a:graphicData>
+            </a:graphic>
+          </wp:inline>
+        </w:drawing>
+      </w:r>
+      <w:r>
+        <w:rPr>
+          <w:noProof/>
+        </w:rPr>
+        <w:t xml:space="preserve"> </w:t>
+      </w:r>
+      <w:r>
+        <w:rPr>
+          <w:noProof/>
+        </w:rPr>
+        <w:drawing>
+          <wp:inline distT="0" distB="0" distL="0" distR="0" wp14:anchorId="144261F3" wp14:editId="51B46E16">
+            <wp:extent cx="3458058" cy="314369"/>
+            <wp:effectExtent l="0" t="0" r="0" b="9525"/>
+            <wp:docPr id="1542674060" name="Picture 1"/>
+            <wp:cNvGraphicFramePr>
+              <a:graphicFrameLocks xmlns:a="http://schemas.openxmlformats.org/drawingml/2006/main" noChangeAspect="1"/>
+            </wp:cNvGraphicFramePr>
+            <a:graphic xmlns:a="http://schemas.openxmlformats.org/drawingml/2006/main">
+              <a:graphicData uri="http://schemas.openxmlformats.org/drawingml/2006/picture">
+                <pic:pic xmlns:pic="http://schemas.openxmlformats.org/drawingml/2006/picture">
+                  <pic:nvPicPr>
+                    <pic:cNvPr id="1542674060" name=""/>
+                    <pic:cNvPicPr/>
+                  </pic:nvPicPr>
+                  <pic:blipFill>
+                    <a:blip r:embed="rId12"/>
+                    <a:stretch>
+                      <a:fillRect/>
+                    </a:stretch>
+                  </pic:blipFill>
+                  <pic:spPr>
+                    <a:xfrm>
+                      <a:off x="0" y="0"/>
+                      <a:ext cx="3458058" cy="314369"/>
+                    </a:xfrm>
+                    <a:prstGeom prst="rect">
+                      <a:avLst/>
+                    </a:prstGeom>
+                  </pic:spPr>
+                </pic:pic>
+              </a:graphicData>
+            </a:graphic>
+          </wp:inline>
+        </w:drawing>
+      </w:r>
+      <w:r>
+        <w:rPr>
+          <w:noProof/>
+        </w:rPr>
+        <w:t xml:space="preserve"> </w:t>
+      </w:r>
+      <w:r>
+        <w:rPr>
+          <w:noProof/>
+        </w:rPr>
+        <w:drawing>
+          <wp:inline distT="0" distB="0" distL="0" distR="0" wp14:anchorId="1628F2BE" wp14:editId="3BF518E6">
+            <wp:extent cx="5401429" cy="2686425"/>
+            <wp:effectExtent l="0" t="0" r="8890" b="0"/>
+            <wp:docPr id="1843277613" name="Picture 1"/>
+            <wp:cNvGraphicFramePr>
+              <a:graphicFrameLocks xmlns:a="http://schemas.openxmlformats.org/drawingml/2006/main" noChangeAspect="1"/>
+            </wp:cNvGraphicFramePr>
+            <a:graphic xmlns:a="http://schemas.openxmlformats.org/drawingml/2006/main">
+              <a:graphicData uri="http://schemas.openxmlformats.org/drawingml/2006/picture">
+                <pic:pic xmlns:pic="http://schemas.openxmlformats.org/drawingml/2006/picture">
+                  <pic:nvPicPr>
+                    <pic:cNvPr id="1843277613" name=""/>
+                    <pic:cNvPicPr/>
+                  </pic:nvPicPr>
+                  <pic:blipFill>
+                    <a:blip r:embed="rId13"/>
+                    <a:stretch>
+                      <a:fillRect/>
+                    </a:stretch>
+                  </pic:blipFill>
+                  <pic:spPr>
+                    <a:xfrm>
+                      <a:off x="0" y="0"/>
+                      <a:ext cx="5401429" cy="2686425"/>
+                    </a:xfrm>
+                    <a:prstGeom prst="rect">
+                      <a:avLst/>
+                    </a:prstGeom>
+                  </pic:spPr>
+                </pic:pic>
+              </a:graphicData>
+            </a:graphic>
+          </wp:inline>
+        </w:drawing>
+      </w:r>
+    </w:p>
+    <w:p>
+      <w:pPr>
+        <w:rPr>
+          <w:noProof/>
+        </w:rPr>
+      </w:pPr>
+      <w:r>
+        <w:rPr>
+          <w:noProof/>
+        </w:rPr>
+        <w:drawing>
+          <wp:inline distT="0" distB="0" distL="0" distR="0" wp14:anchorId="1BABB89F" wp14:editId="25D67079">
+            <wp:extent cx="5382376" cy="3048425"/>
+            <wp:effectExtent l="0" t="0" r="8890" b="0"/>
+            <wp:docPr id="1507686651" name="Picture 1"/>
+            <wp:cNvGraphicFramePr>
+              <a:graphicFrameLocks xmlns:a="http://schemas.openxmlformats.org/drawingml/2006/main" noChangeAspect="1"/>
+            </wp:cNvGraphicFramePr>
+            <a:graphic xmlns:a="http://schemas.openxmlformats.org/drawingml/2006/main">
+              <a:graphicData uri="http://schemas.openxmlformats.org/drawingml/2006/picture">
+                <pic:pic xmlns:pic="http://schemas.openxmlformats.org/drawingml/2006/picture">
+                  <pic:nvPicPr>
+                    <pic:cNvPr id="1507686651" name=""/>
+                    <pic:cNvPicPr/>
+                  </pic:nvPicPr>
+                  <pic:blipFill>
+                    <a:blip r:embed="rId14"/>
+                    <a:stretch>
+                      <a:fillRect/>
+                    </a:stretch>
+                  </pic:blipFill>
+                  <pic:spPr>
+                    <a:xfrm>
+                      <a:off x="0" y="0"/>
+                      <a:ext cx="5382376" cy="3048425"/>
+                    </a:xfrm>
+                    <a:prstGeom prst="rect">
+                      <a:avLst/>
+                    </a:prstGeom>
+                  </pic:spPr>
+                </pic:pic>
+              </a:graphicData>
+            </a:graphic>
+          </wp:inline>
+        </w:drawing>
+      </w:r>
+      <w:r>
+        <w:rPr>
+          <w:noProof/>
+        </w:rPr>
+        <w:t xml:space="preserve"> </w:t>
+      </w:r>
+    </w:p>
+    <w:p>
+      <w:r>
+        <w:rPr>
+          <w:noProof/>
+        </w:rPr>
+        <w:lastRenderedPageBreak/>
+        <w:drawing>
+          <wp:inline distT="0" distB="0" distL="0" distR="0" wp14:anchorId="7CE39749" wp14:editId="422FC2E1">
+            <wp:extent cx="5449060" cy="3010320"/>
+            <wp:effectExtent l="0" t="0" r="0" b="0"/>
+            <wp:docPr id="60913692" name="Picture 1"/>
+            <wp:cNvGraphicFramePr>
+              <a:graphicFrameLocks xmlns:a="http://schemas.openxmlformats.org/drawingml/2006/main" noChangeAspect="1"/>
+            </wp:cNvGraphicFramePr>
+            <a:graphic xmlns:a="http://schemas.openxmlformats.org/drawingml/2006/main">
+              <a:graphicData uri="http://schemas.openxmlformats.org/drawingml/2006/picture">
+                <pic:pic xmlns:pic="http://schemas.openxmlformats.org/drawingml/2006/picture">
+                  <pic:nvPicPr>
+                    <pic:cNvPr id="60913692" name=""/>
+                    <pic:cNvPicPr/>
+                  </pic:nvPicPr>
+                  <pic:blipFill>
+                    <a:blip r:embed="rId15"/>
+                    <a:stretch>
+                      <a:fillRect/>
+                    </a:stretch>
+                  </pic:blipFill>
+                  <pic:spPr>
+                    <a:xfrm>
+                      <a:off x="0" y="0"/>
+                      <a:ext cx="5449060" cy="3010320"/>
+                    </a:xfrm>
+                    <a:prstGeom prst="rect">
+                      <a:avLst/>
+                    </a:prstGeom>
+                  </pic:spPr>
+                </pic:pic>
+              </a:graphicData>
+            </a:graphic>
+          </wp:inline>
+        </w:drawing>
+      </w:r>
+    </w:p>
+    <w:p>
+      <w:r>
+        <w:rPr>
+          <w:lang w:val="mk-MK"/>
+        </w:rPr>
+        <w:t xml:space="preserve">Во овој момент, </w:t>
+      </w:r>
+      <w:r>
+        <w:t>main</w:t>
+      </w:r>
+      <w:r>
+        <w:rPr>
+          <w:lang w:val="mk-MK"/>
+        </w:rPr>
+        <w:t xml:space="preserve"> гранката изгледа вака</w:t>
+      </w:r>
+      <w:r>
+        <w:t>:</w:t>
+      </w:r>
+    </w:p>
+    <w:p>
+      <w:r>
+        <w:rPr>
+          <w:noProof/>
+        </w:rPr>
+        <w:drawing>
+          <wp:inline distT="0" distB="0" distL="0" distR="0" wp14:anchorId="02F23CA4" wp14:editId="0D878B46">
+            <wp:extent cx="5943600" cy="3355340"/>
+            <wp:effectExtent l="0" t="0" r="0" b="0"/>
+            <wp:docPr id="2084913676" name="Picture 1"/>
+            <wp:cNvGraphicFramePr>
+              <a:graphicFrameLocks xmlns:a="http://schemas.openxmlformats.org/drawingml/2006/main" noChangeAspect="1"/>
+            </wp:cNvGraphicFramePr>
+            <a:graphic xmlns:a="http://schemas.openxmlformats.org/drawingml/2006/main">
+              <a:graphicData uri="http://schemas.openxmlformats.org/drawingml/2006/picture">
+                <pic:pic xmlns:pic="http://schemas.openxmlformats.org/drawingml/2006/picture">
+                  <pic:nvPicPr>
+                    <pic:cNvPr id="2084913676" name=""/>
+                    <pic:cNvPicPr/>
+                  </pic:nvPicPr>
+                  <pic:blipFill>
+                    <a:blip r:embed="rId16"/>
+                    <a:stretch>
+                      <a:fillRect/>
+                    </a:stretch>
+                  </pic:blipFill>
+                  <pic:spPr>
+                    <a:xfrm>
+                      <a:off x="0" y="0"/>
+                      <a:ext cx="5943600" cy="3355340"/>
+                    </a:xfrm>
+                    <a:prstGeom prst="rect">
+                      <a:avLst/>
+                    </a:prstGeom>
+                  </pic:spPr>
+                </pic:pic>
+              </a:graphicData>
+            </a:graphic>
+          </wp:inline>
+        </w:drawing>
+      </w:r>
+    </w:p>
+    <w:p/>
+    <w:p/>
+    <w:p/>
+    <w:p/>
+    <w:p/>
+    <w:p>
+      <w:pPr>
+        <w:rPr>
+          <w:lang w:val="mk-MK"/>
+        </w:rPr>
+      </w:pPr>
+      <w:r>
+        <w:lastRenderedPageBreak/>
+        <w:t xml:space="preserve">○ When you’re done with the branch, merge it </w:t>
+      </w:r>
+      <w:proofErr w:type="gramStart"/>
+      <w:r>
+        <w:t>to</w:t>
+      </w:r>
+      <w:proofErr w:type="gramEnd"/>
+      <w:r>
+        <w:t xml:space="preserve"> main. Then, commit and push to GitHub.</w:t>
+      </w:r>
+    </w:p>
+    <w:p>
+      <w:r>
+        <w:rPr>
+          <w:noProof/>
+        </w:rPr>
+        <w:drawing>
+          <wp:inline distT="0" distB="0" distL="0" distR="0" wp14:anchorId="72BAF53A" wp14:editId="095EB7AC">
+            <wp:extent cx="5430008" cy="3029373"/>
+            <wp:effectExtent l="0" t="0" r="0" b="0"/>
+            <wp:docPr id="818093791" name="Picture 1"/>
+            <wp:cNvGraphicFramePr>
+              <a:graphicFrameLocks xmlns:a="http://schemas.openxmlformats.org/drawingml/2006/main" noChangeAspect="1"/>
+            </wp:cNvGraphicFramePr>
+            <a:graphic xmlns:a="http://schemas.openxmlformats.org/drawingml/2006/main">
+              <a:graphicData uri="http://schemas.openxmlformats.org/drawingml/2006/picture">
+                <pic:pic xmlns:pic="http://schemas.openxmlformats.org/drawingml/2006/picture">
+                  <pic:nvPicPr>
+                    <pic:cNvPr id="818093791" name=""/>
+                    <pic:cNvPicPr/>
+                  </pic:nvPicPr>
+                  <pic:blipFill>
+                    <a:blip r:embed="rId17"/>
+                    <a:stretch>
+                      <a:fillRect/>
+                    </a:stretch>
+                  </pic:blipFill>
+                  <pic:spPr>
+                    <a:xfrm>
+                      <a:off x="0" y="0"/>
+                      <a:ext cx="5430008" cy="3029373"/>
+                    </a:xfrm>
+                    <a:prstGeom prst="rect">
+                      <a:avLst/>
+                    </a:prstGeom>
+                  </pic:spPr>
+                </pic:pic>
+              </a:graphicData>
+            </a:graphic>
+          </wp:inline>
+        </w:drawing>
+      </w:r>
+    </w:p>
+    <w:p>
+      <w:pPr>
+        <w:rPr>
+          <w:lang w:val="mk-MK"/>
+        </w:rPr>
+      </w:pPr>
+      <w:r>
+        <w:rPr>
+          <w:lang w:val="mk-MK"/>
+        </w:rPr>
+        <w:t xml:space="preserve">Откако ја </w:t>
+      </w:r>
+      <w:r>
+        <w:t>merge-</w:t>
+      </w:r>
+      <w:r>
+        <w:rPr>
+          <w:lang w:val="mk-MK"/>
+        </w:rPr>
+        <w:t xml:space="preserve">нав </w:t>
+      </w:r>
+      <w:r>
+        <w:t>develop</w:t>
+      </w:r>
+      <w:r>
+        <w:rPr>
+          <w:lang w:val="mk-MK"/>
+        </w:rPr>
+        <w:t xml:space="preserve"> гранката во </w:t>
+      </w:r>
+      <w:r>
+        <w:t>main</w:t>
+      </w:r>
+      <w:r>
+        <w:rPr>
+          <w:lang w:val="mk-MK"/>
+        </w:rPr>
+        <w:t xml:space="preserve">, </w:t>
+      </w:r>
+      <w:r>
+        <w:t xml:space="preserve">main </w:t>
+      </w:r>
+      <w:r>
+        <w:rPr>
+          <w:lang w:val="mk-MK"/>
+        </w:rPr>
+        <w:t xml:space="preserve">гранката е сега </w:t>
+      </w:r>
+      <w:r>
+        <w:t>up to date</w:t>
+      </w:r>
+      <w:r>
+        <w:rPr>
+          <w:lang w:val="mk-MK"/>
+        </w:rPr>
+        <w:t>.</w:t>
+      </w:r>
+    </w:p>
+    <w:p>
+      <w:r>
+        <w:rPr>
+          <w:noProof/>
+          <w:lang w:val="mk-MK"/>
+        </w:rPr>
+        <w:drawing>
+          <wp:inline distT="0" distB="0" distL="0" distR="0" wp14:anchorId="1FBDB8E6" wp14:editId="6DB3E8C9">
+            <wp:extent cx="5943600" cy="3810000"/>
+            <wp:effectExtent l="0" t="0" r="0" b="0"/>
+            <wp:docPr id="1096029273" name="Picture 1"/>
+            <wp:cNvGraphicFramePr>
+              <a:graphicFrameLocks xmlns:a="http://schemas.openxmlformats.org/drawingml/2006/main" noChangeAspect="1"/>
+            </wp:cNvGraphicFramePr>
+            <a:graphic xmlns:a="http://schemas.openxmlformats.org/drawingml/2006/main">
+              <a:graphicData uri="http://schemas.openxmlformats.org/drawingml/2006/picture">
+                <pic:pic xmlns:pic="http://schemas.openxmlformats.org/drawingml/2006/picture">
+                  <pic:nvPicPr>
+                    <pic:cNvPr id="1096029273" name=""/>
+                    <pic:cNvPicPr/>
+                  </pic:nvPicPr>
+                  <pic:blipFill>
+                    <a:blip r:embed="rId18"/>
+                    <a:stretch>
+                      <a:fillRect/>
+                    </a:stretch>
+                  </pic:blipFill>
+                  <pic:spPr>
+                    <a:xfrm>
+                      <a:off x="0" y="0"/>
+                      <a:ext cx="5943600" cy="3810000"/>
+                    </a:xfrm>
+                    <a:prstGeom prst="rect">
+                      <a:avLst/>
+                    </a:prstGeom>
+                  </pic:spPr>
+                </pic:pic>
+              </a:graphicData>
+            </a:graphic>
+          </wp:inline>
+        </w:drawing>
+      </w:r>
+    </w:p>
+    <w:p/>
+    <w:p/>
+    <w:p>
+      <w:pPr>
+        <w:jc w:val="center"/>
         <w:rPr>
           <w:b/>
           <w:bCs/>
           <w:sz w:val="24"/>
           <w:szCs w:val="24"/>
         </w:rPr>
-        <w:t>01. Source Control</w:t>
-      </w:r>
+      </w:pPr>
       <w:r>
         <w:rPr>
           <w:b/>
@@ -28,20 +1041,591 @@
           <w:sz w:val="24"/>
           <w:szCs w:val="24"/>
         </w:rPr>
-        <w:t xml:space="preserve"> – </w:t>
-      </w:r>
-      <w:r>
-        <w:rPr>
-          <w:b/>
-          <w:bCs/>
-          <w:sz w:val="24"/>
-          <w:szCs w:val="24"/>
-          <w:lang w:val="mk-MK"/>
-        </w:rPr>
-        <w:t>Димитар Попов, 211160</w:t>
-      </w:r>
-    </w:p>
-    <w:p/>
+        <w:lastRenderedPageBreak/>
+        <w:t>Part 2: Contributing to another Git repository on GitHub</w:t>
+      </w:r>
+    </w:p>
+    <w:p>
+      <w:pPr>
+        <w:rPr>
+          <w:sz w:val="24"/>
+          <w:szCs w:val="24"/>
+        </w:rPr>
+      </w:pPr>
+      <w:r>
+        <w:rPr>
+          <w:sz w:val="24"/>
+          <w:szCs w:val="24"/>
+        </w:rPr>
+        <w:t>○ Fork a colleague's GitHub repository.</w:t>
+      </w:r>
+    </w:p>
+    <w:p>
+      <w:pPr>
+        <w:rPr>
+          <w:sz w:val="24"/>
+          <w:szCs w:val="24"/>
+        </w:rPr>
+      </w:pPr>
+      <w:r>
+        <w:rPr>
+          <w:noProof/>
+          <w:sz w:val="24"/>
+          <w:szCs w:val="24"/>
+        </w:rPr>
+        <w:drawing>
+          <wp:inline distT="0" distB="0" distL="0" distR="0" wp14:anchorId="2FFA2F1D" wp14:editId="02C0B712">
+            <wp:extent cx="5943600" cy="4281170"/>
+            <wp:effectExtent l="0" t="0" r="0" b="5080"/>
+            <wp:docPr id="2045663037" name="Picture 1"/>
+            <wp:cNvGraphicFramePr>
+              <a:graphicFrameLocks xmlns:a="http://schemas.openxmlformats.org/drawingml/2006/main" noChangeAspect="1"/>
+            </wp:cNvGraphicFramePr>
+            <a:graphic xmlns:a="http://schemas.openxmlformats.org/drawingml/2006/main">
+              <a:graphicData uri="http://schemas.openxmlformats.org/drawingml/2006/picture">
+                <pic:pic xmlns:pic="http://schemas.openxmlformats.org/drawingml/2006/picture">
+                  <pic:nvPicPr>
+                    <pic:cNvPr id="2045663037" name=""/>
+                    <pic:cNvPicPr/>
+                  </pic:nvPicPr>
+                  <pic:blipFill>
+                    <a:blip r:embed="rId19"/>
+                    <a:stretch>
+                      <a:fillRect/>
+                    </a:stretch>
+                  </pic:blipFill>
+                  <pic:spPr>
+                    <a:xfrm>
+                      <a:off x="0" y="0"/>
+                      <a:ext cx="5943600" cy="4281170"/>
+                    </a:xfrm>
+                    <a:prstGeom prst="rect">
+                      <a:avLst/>
+                    </a:prstGeom>
+                  </pic:spPr>
+                </pic:pic>
+              </a:graphicData>
+            </a:graphic>
+          </wp:inline>
+        </w:drawing>
+      </w:r>
+    </w:p>
+    <w:p>
+      <w:pPr>
+        <w:rPr>
+          <w:sz w:val="24"/>
+          <w:szCs w:val="24"/>
+        </w:rPr>
+      </w:pPr>
+      <w:r>
+        <w:rPr>
+          <w:sz w:val="24"/>
+          <w:szCs w:val="24"/>
+        </w:rPr>
+        <w:t>○ Create a new branch for a new feature.</w:t>
+      </w:r>
+    </w:p>
+    <w:p>
+      <w:pPr>
+        <w:rPr>
+          <w:sz w:val="24"/>
+          <w:szCs w:val="24"/>
+        </w:rPr>
+      </w:pPr>
+      <w:r>
+        <w:rPr>
+          <w:sz w:val="24"/>
+          <w:szCs w:val="24"/>
+          <w:lang w:val="mk-MK"/>
+        </w:rPr>
+        <w:t>Прва команда:</w:t>
+      </w:r>
+      <w:r>
+        <w:rPr>
+          <w:sz w:val="24"/>
+          <w:szCs w:val="24"/>
+        </w:rPr>
+        <w:t xml:space="preserve"> </w:t>
+      </w:r>
+      <w:r>
+        <w:rPr>
+          <w:sz w:val="24"/>
+          <w:szCs w:val="24"/>
+        </w:rPr>
+        <w:t xml:space="preserve">git clone </w:t>
+      </w:r>
+      <w:hyperlink r:id="rId20" w:history="1">
+        <w:r>
+          <w:rPr>
+            <w:rStyle w:val="Hyperlink"/>
+            <w:sz w:val="24"/>
+            <w:szCs w:val="24"/>
+          </w:rPr>
+          <w:t>https://github.com/popovd209/CafeBarOrderingSystem</w:t>
+        </w:r>
+      </w:hyperlink>
+    </w:p>
+    <w:p>
+      <w:pPr>
+        <w:rPr>
+          <w:sz w:val="24"/>
+          <w:szCs w:val="24"/>
+        </w:rPr>
+      </w:pPr>
+      <w:r>
+        <w:rPr>
+          <w:noProof/>
+          <w:sz w:val="24"/>
+          <w:szCs w:val="24"/>
+        </w:rPr>
+        <w:drawing>
+          <wp:inline distT="0" distB="0" distL="0" distR="0" wp14:anchorId="3431A0C9" wp14:editId="6EF1FCD5">
+            <wp:extent cx="5144218" cy="666843"/>
+            <wp:effectExtent l="0" t="0" r="0" b="0"/>
+            <wp:docPr id="1711556365" name="Picture 1"/>
+            <wp:cNvGraphicFramePr>
+              <a:graphicFrameLocks xmlns:a="http://schemas.openxmlformats.org/drawingml/2006/main" noChangeAspect="1"/>
+            </wp:cNvGraphicFramePr>
+            <a:graphic xmlns:a="http://schemas.openxmlformats.org/drawingml/2006/main">
+              <a:graphicData uri="http://schemas.openxmlformats.org/drawingml/2006/picture">
+                <pic:pic xmlns:pic="http://schemas.openxmlformats.org/drawingml/2006/picture">
+                  <pic:nvPicPr>
+                    <pic:cNvPr id="1711556365" name=""/>
+                    <pic:cNvPicPr/>
+                  </pic:nvPicPr>
+                  <pic:blipFill>
+                    <a:blip r:embed="rId21"/>
+                    <a:stretch>
+                      <a:fillRect/>
+                    </a:stretch>
+                  </pic:blipFill>
+                  <pic:spPr>
+                    <a:xfrm>
+                      <a:off x="0" y="0"/>
+                      <a:ext cx="5144218" cy="666843"/>
+                    </a:xfrm>
+                    <a:prstGeom prst="rect">
+                      <a:avLst/>
+                    </a:prstGeom>
+                  </pic:spPr>
+                </pic:pic>
+              </a:graphicData>
+            </a:graphic>
+          </wp:inline>
+        </w:drawing>
+      </w:r>
+    </w:p>
+    <w:p>
+      <w:pPr>
+        <w:rPr>
+          <w:sz w:val="24"/>
+          <w:szCs w:val="24"/>
+        </w:rPr>
+      </w:pPr>
+    </w:p>
+    <w:p>
+      <w:pPr>
+        <w:rPr>
+          <w:sz w:val="24"/>
+          <w:szCs w:val="24"/>
+        </w:rPr>
+      </w:pPr>
+      <w:r>
+        <w:rPr>
+          <w:sz w:val="24"/>
+          <w:szCs w:val="24"/>
+        </w:rPr>
+        <w:t>○ Make changes, commit and push the changes to your GitHub repo.</w:t>
+      </w:r>
+      <w:r>
+        <w:rPr>
+          <w:noProof/>
+          <w:sz w:val="24"/>
+          <w:szCs w:val="24"/>
+        </w:rPr>
+        <w:drawing>
+          <wp:inline distT="0" distB="0" distL="0" distR="0" wp14:anchorId="793AE41B" wp14:editId="68F4476F">
+            <wp:extent cx="5943600" cy="633095"/>
+            <wp:effectExtent l="0" t="0" r="0" b="0"/>
+            <wp:docPr id="636769381" name="Picture 1"/>
+            <wp:cNvGraphicFramePr>
+              <a:graphicFrameLocks xmlns:a="http://schemas.openxmlformats.org/drawingml/2006/main" noChangeAspect="1"/>
+            </wp:cNvGraphicFramePr>
+            <a:graphic xmlns:a="http://schemas.openxmlformats.org/drawingml/2006/main">
+              <a:graphicData uri="http://schemas.openxmlformats.org/drawingml/2006/picture">
+                <pic:pic xmlns:pic="http://schemas.openxmlformats.org/drawingml/2006/picture">
+                  <pic:nvPicPr>
+                    <pic:cNvPr id="636769381" name=""/>
+                    <pic:cNvPicPr/>
+                  </pic:nvPicPr>
+                  <pic:blipFill>
+                    <a:blip r:embed="rId22"/>
+                    <a:stretch>
+                      <a:fillRect/>
+                    </a:stretch>
+                  </pic:blipFill>
+                  <pic:spPr>
+                    <a:xfrm>
+                      <a:off x="0" y="0"/>
+                      <a:ext cx="5943600" cy="633095"/>
+                    </a:xfrm>
+                    <a:prstGeom prst="rect">
+                      <a:avLst/>
+                    </a:prstGeom>
+                  </pic:spPr>
+                </pic:pic>
+              </a:graphicData>
+            </a:graphic>
+          </wp:inline>
+        </w:drawing>
+      </w:r>
+    </w:p>
+    <w:p>
+      <w:pPr>
+        <w:rPr>
+          <w:sz w:val="24"/>
+          <w:szCs w:val="24"/>
+        </w:rPr>
+      </w:pPr>
+    </w:p>
+    <w:p>
+      <w:pPr>
+        <w:rPr>
+          <w:sz w:val="24"/>
+          <w:szCs w:val="24"/>
+        </w:rPr>
+      </w:pPr>
+    </w:p>
+    <w:p>
+      <w:pPr>
+        <w:rPr>
+          <w:sz w:val="24"/>
+          <w:szCs w:val="24"/>
+        </w:rPr>
+      </w:pPr>
+      <w:r>
+        <w:rPr>
+          <w:noProof/>
+          <w:sz w:val="24"/>
+          <w:szCs w:val="24"/>
+        </w:rPr>
+        <w:lastRenderedPageBreak/>
+        <w:drawing>
+          <wp:inline distT="0" distB="0" distL="0" distR="0" wp14:anchorId="6345C59D" wp14:editId="6C05862B">
+            <wp:extent cx="5943600" cy="3251835"/>
+            <wp:effectExtent l="0" t="0" r="0" b="5715"/>
+            <wp:docPr id="763139697" name="Picture 1"/>
+            <wp:cNvGraphicFramePr>
+              <a:graphicFrameLocks xmlns:a="http://schemas.openxmlformats.org/drawingml/2006/main" noChangeAspect="1"/>
+            </wp:cNvGraphicFramePr>
+            <a:graphic xmlns:a="http://schemas.openxmlformats.org/drawingml/2006/main">
+              <a:graphicData uri="http://schemas.openxmlformats.org/drawingml/2006/picture">
+                <pic:pic xmlns:pic="http://schemas.openxmlformats.org/drawingml/2006/picture">
+                  <pic:nvPicPr>
+                    <pic:cNvPr id="763139697" name=""/>
+                    <pic:cNvPicPr/>
+                  </pic:nvPicPr>
+                  <pic:blipFill>
+                    <a:blip r:embed="rId23"/>
+                    <a:stretch>
+                      <a:fillRect/>
+                    </a:stretch>
+                  </pic:blipFill>
+                  <pic:spPr>
+                    <a:xfrm>
+                      <a:off x="0" y="0"/>
+                      <a:ext cx="5943600" cy="3251835"/>
+                    </a:xfrm>
+                    <a:prstGeom prst="rect">
+                      <a:avLst/>
+                    </a:prstGeom>
+                  </pic:spPr>
+                </pic:pic>
+              </a:graphicData>
+            </a:graphic>
+          </wp:inline>
+        </w:drawing>
+      </w:r>
+      <w:r>
+        <w:rPr>
+          <w:noProof/>
+          <w:sz w:val="24"/>
+          <w:szCs w:val="24"/>
+        </w:rPr>
+        <w:drawing>
+          <wp:inline distT="0" distB="0" distL="0" distR="0" wp14:anchorId="1B91879A" wp14:editId="203E6AD9">
+            <wp:extent cx="5943600" cy="762000"/>
+            <wp:effectExtent l="0" t="0" r="0" b="0"/>
+            <wp:docPr id="417550116" name="Picture 1"/>
+            <wp:cNvGraphicFramePr>
+              <a:graphicFrameLocks xmlns:a="http://schemas.openxmlformats.org/drawingml/2006/main" noChangeAspect="1"/>
+            </wp:cNvGraphicFramePr>
+            <a:graphic xmlns:a="http://schemas.openxmlformats.org/drawingml/2006/main">
+              <a:graphicData uri="http://schemas.openxmlformats.org/drawingml/2006/picture">
+                <pic:pic xmlns:pic="http://schemas.openxmlformats.org/drawingml/2006/picture">
+                  <pic:nvPicPr>
+                    <pic:cNvPr id="417550116" name=""/>
+                    <pic:cNvPicPr/>
+                  </pic:nvPicPr>
+                  <pic:blipFill>
+                    <a:blip r:embed="rId24"/>
+                    <a:stretch>
+                      <a:fillRect/>
+                    </a:stretch>
+                  </pic:blipFill>
+                  <pic:spPr>
+                    <a:xfrm>
+                      <a:off x="0" y="0"/>
+                      <a:ext cx="5943600" cy="762000"/>
+                    </a:xfrm>
+                    <a:prstGeom prst="rect">
+                      <a:avLst/>
+                    </a:prstGeom>
+                  </pic:spPr>
+                </pic:pic>
+              </a:graphicData>
+            </a:graphic>
+          </wp:inline>
+        </w:drawing>
+      </w:r>
+      <w:r>
+        <w:rPr>
+          <w:noProof/>
+          <w:sz w:val="24"/>
+          <w:szCs w:val="24"/>
+        </w:rPr>
+        <w:drawing>
+          <wp:inline distT="0" distB="0" distL="0" distR="0" wp14:anchorId="303AFCDC" wp14:editId="67B966D8">
+            <wp:extent cx="5943600" cy="2320925"/>
+            <wp:effectExtent l="0" t="0" r="0" b="3175"/>
+            <wp:docPr id="829183100" name="Picture 1"/>
+            <wp:cNvGraphicFramePr>
+              <a:graphicFrameLocks xmlns:a="http://schemas.openxmlformats.org/drawingml/2006/main" noChangeAspect="1"/>
+            </wp:cNvGraphicFramePr>
+            <a:graphic xmlns:a="http://schemas.openxmlformats.org/drawingml/2006/main">
+              <a:graphicData uri="http://schemas.openxmlformats.org/drawingml/2006/picture">
+                <pic:pic xmlns:pic="http://schemas.openxmlformats.org/drawingml/2006/picture">
+                  <pic:nvPicPr>
+                    <pic:cNvPr id="829183100" name=""/>
+                    <pic:cNvPicPr/>
+                  </pic:nvPicPr>
+                  <pic:blipFill>
+                    <a:blip r:embed="rId25"/>
+                    <a:stretch>
+                      <a:fillRect/>
+                    </a:stretch>
+                  </pic:blipFill>
+                  <pic:spPr>
+                    <a:xfrm>
+                      <a:off x="0" y="0"/>
+                      <a:ext cx="5943600" cy="2320925"/>
+                    </a:xfrm>
+                    <a:prstGeom prst="rect">
+                      <a:avLst/>
+                    </a:prstGeom>
+                  </pic:spPr>
+                </pic:pic>
+              </a:graphicData>
+            </a:graphic>
+          </wp:inline>
+        </w:drawing>
+      </w:r>
+    </w:p>
+    <w:p>
+      <w:pPr>
+        <w:rPr>
+          <w:sz w:val="24"/>
+          <w:szCs w:val="24"/>
+        </w:rPr>
+      </w:pPr>
+    </w:p>
+    <w:p>
+      <w:pPr>
+        <w:rPr>
+          <w:sz w:val="24"/>
+          <w:szCs w:val="24"/>
+        </w:rPr>
+      </w:pPr>
+    </w:p>
+    <w:p>
+      <w:pPr>
+        <w:rPr>
+          <w:sz w:val="24"/>
+          <w:szCs w:val="24"/>
+        </w:rPr>
+      </w:pPr>
+    </w:p>
+    <w:p>
+      <w:pPr>
+        <w:rPr>
+          <w:sz w:val="24"/>
+          <w:szCs w:val="24"/>
+        </w:rPr>
+      </w:pPr>
+    </w:p>
+    <w:p>
+      <w:pPr>
+        <w:rPr>
+          <w:sz w:val="24"/>
+          <w:szCs w:val="24"/>
+        </w:rPr>
+      </w:pPr>
+    </w:p>
+    <w:p>
+      <w:pPr>
+        <w:rPr>
+          <w:sz w:val="24"/>
+          <w:szCs w:val="24"/>
+        </w:rPr>
+      </w:pPr>
+    </w:p>
+    <w:p>
+      <w:pPr>
+        <w:rPr>
+          <w:sz w:val="24"/>
+          <w:szCs w:val="24"/>
+        </w:rPr>
+      </w:pPr>
+      <w:r>
+        <w:rPr>
+          <w:sz w:val="24"/>
+          <w:szCs w:val="24"/>
+        </w:rPr>
+        <w:lastRenderedPageBreak/>
+        <w:t>○ When you’re done, make a Pull Request with the new feature, via GitHub’s website.</w:t>
+      </w:r>
+    </w:p>
+    <w:p>
+      <w:pPr>
+        <w:rPr>
+          <w:sz w:val="24"/>
+          <w:szCs w:val="24"/>
+        </w:rPr>
+      </w:pPr>
+      <w:r>
+        <w:rPr>
+          <w:noProof/>
+          <w:sz w:val="24"/>
+          <w:szCs w:val="24"/>
+        </w:rPr>
+        <w:drawing>
+          <wp:inline distT="0" distB="0" distL="0" distR="0" wp14:anchorId="1AD4A62E" wp14:editId="135F12B1">
+            <wp:extent cx="5943600" cy="3257550"/>
+            <wp:effectExtent l="0" t="0" r="0" b="0"/>
+            <wp:docPr id="955434060" name="Picture 1"/>
+            <wp:cNvGraphicFramePr>
+              <a:graphicFrameLocks xmlns:a="http://schemas.openxmlformats.org/drawingml/2006/main" noChangeAspect="1"/>
+            </wp:cNvGraphicFramePr>
+            <a:graphic xmlns:a="http://schemas.openxmlformats.org/drawingml/2006/main">
+              <a:graphicData uri="http://schemas.openxmlformats.org/drawingml/2006/picture">
+                <pic:pic xmlns:pic="http://schemas.openxmlformats.org/drawingml/2006/picture">
+                  <pic:nvPicPr>
+                    <pic:cNvPr id="955434060" name=""/>
+                    <pic:cNvPicPr/>
+                  </pic:nvPicPr>
+                  <pic:blipFill>
+                    <a:blip r:embed="rId26"/>
+                    <a:stretch>
+                      <a:fillRect/>
+                    </a:stretch>
+                  </pic:blipFill>
+                  <pic:spPr>
+                    <a:xfrm>
+                      <a:off x="0" y="0"/>
+                      <a:ext cx="5943600" cy="3257550"/>
+                    </a:xfrm>
+                    <a:prstGeom prst="rect">
+                      <a:avLst/>
+                    </a:prstGeom>
+                  </pic:spPr>
+                </pic:pic>
+              </a:graphicData>
+            </a:graphic>
+          </wp:inline>
+        </w:drawing>
+      </w:r>
+    </w:p>
+    <w:p>
+      <w:pPr>
+        <w:rPr>
+          <w:sz w:val="24"/>
+          <w:szCs w:val="24"/>
+        </w:rPr>
+      </w:pPr>
+    </w:p>
+    <w:p>
+      <w:pPr>
+        <w:rPr>
+          <w:sz w:val="24"/>
+          <w:szCs w:val="24"/>
+        </w:rPr>
+      </w:pPr>
+      <w:r>
+        <w:rPr>
+          <w:sz w:val="24"/>
+          <w:szCs w:val="24"/>
+        </w:rPr>
+        <w:t>○ Ask your colleague to merge the Pull Request and close the issue.</w:t>
+      </w:r>
+    </w:p>
+    <w:p>
+      <w:pPr>
+        <w:rPr>
+          <w:sz w:val="24"/>
+          <w:szCs w:val="24"/>
+        </w:rPr>
+      </w:pPr>
+      <w:r>
+        <w:rPr>
+          <w:noProof/>
+          <w:sz w:val="24"/>
+          <w:szCs w:val="24"/>
+        </w:rPr>
+        <w:drawing>
+          <wp:inline distT="0" distB="0" distL="0" distR="0" wp14:anchorId="61ECB767" wp14:editId="376A99EF">
+            <wp:extent cx="5943600" cy="3170555"/>
+            <wp:effectExtent l="0" t="0" r="0" b="0"/>
+            <wp:docPr id="431422228" name="Picture 1"/>
+            <wp:cNvGraphicFramePr>
+              <a:graphicFrameLocks xmlns:a="http://schemas.openxmlformats.org/drawingml/2006/main" noChangeAspect="1"/>
+            </wp:cNvGraphicFramePr>
+            <a:graphic xmlns:a="http://schemas.openxmlformats.org/drawingml/2006/main">
+              <a:graphicData uri="http://schemas.openxmlformats.org/drawingml/2006/picture">
+                <pic:pic xmlns:pic="http://schemas.openxmlformats.org/drawingml/2006/picture">
+                  <pic:nvPicPr>
+                    <pic:cNvPr id="431422228" name=""/>
+                    <pic:cNvPicPr/>
+                  </pic:nvPicPr>
+                  <pic:blipFill>
+                    <a:blip r:embed="rId27"/>
+                    <a:stretch>
+                      <a:fillRect/>
+                    </a:stretch>
+                  </pic:blipFill>
+                  <pic:spPr>
+                    <a:xfrm>
+                      <a:off x="0" y="0"/>
+                      <a:ext cx="5943600" cy="3170555"/>
+                    </a:xfrm>
+                    <a:prstGeom prst="rect">
+                      <a:avLst/>
+                    </a:prstGeom>
+                  </pic:spPr>
+                </pic:pic>
+              </a:graphicData>
+            </a:graphic>
+          </wp:inline>
+        </w:drawing>
+      </w:r>
+    </w:p>
+    <w:p>
+      <w:pPr>
+        <w:rPr>
+          <w:sz w:val="24"/>
+          <w:szCs w:val="24"/>
+        </w:rPr>
+      </w:pPr>
+    </w:p>
     <w:sectPr>
       <w:pgSz w:w="12240" w:h="15840"/>
       <w:pgMar w:top="1440" w:right="1440" w:bottom="1440" w:left="1440" w:header="720" w:footer="720" w:gutter="0"/>
@@ -50,6 +1634,103 @@
     </w:sectPr>
   </w:body>
 </w:document>
+</file>
+
+<file path=word/numbering.xml><?xml version="1.0" encoding="utf-8"?>
+<w:numbering xmlns:wpc="http://schemas.microsoft.com/office/word/2010/wordprocessingCanvas" xmlns:cx="http://schemas.microsoft.com/office/drawing/2014/chartex" xmlns:cx1="http://schemas.microsoft.com/office/drawing/2015/9/8/chartex" xmlns:cx2="http://schemas.microsoft.com/office/drawing/2015/10/21/chartex" xmlns:cx3="http://schemas.microsoft.com/office/drawing/2016/5/9/chartex" xmlns:cx4="http://schemas.microsoft.com/office/drawing/2016/5/10/chartex" xmlns:cx5="http://schemas.microsoft.com/office/drawing/2016/5/11/chartex" xmlns:cx6="http://schemas.microsoft.com/office/drawing/2016/5/12/chartex" xmlns:cx7="http://schemas.microsoft.com/office/drawing/2016/5/13/chartex" xmlns:cx8="http://schemas.microsoft.com/office/drawing/2016/5/14/chartex" xmlns:mc="http://schemas.openxmlformats.org/markup-compatibility/2006" xmlns:aink="http://schemas.microsoft.com/office/drawing/2016/ink" xmlns:am3d="http://schemas.microsoft.com/office/drawing/2017/model3d" xmlns:o="urn:schemas-microsoft-com:office:office" xmlns:oel="http://schemas.microsoft.com/office/2019/extlst" xmlns:r="http://schemas.openxmlformats.org/officeDocument/2006/relationships" xmlns:m="http://schemas.openxmlformats.org/officeDocument/2006/math" xmlns:v="urn:schemas-microsoft-com:vml" xmlns:wp14="http://schemas.microsoft.com/office/word/2010/wordprocessingDrawing" xmlns:wp="http://schemas.openxmlformats.org/drawingml/2006/wordprocessingDrawing" xmlns:w10="urn:schemas-microsoft-com:office:word" xmlns:w="http://schemas.openxmlformats.org/wordprocessingml/2006/main" xmlns:w14="http://schemas.microsoft.com/office/word/2010/wordml" xmlns:w15="http://schemas.microsoft.com/office/word/2012/wordml" xmlns:w16cex="http://schemas.microsoft.com/office/word/2018/wordml/cex" xmlns:w16cid="http://schemas.microsoft.com/office/word/2016/wordml/cid" xmlns:w16="http://schemas.microsoft.com/office/word/2018/wordml" xmlns:w16du="http://schemas.microsoft.com/office/word/2023/wordml/word16du" xmlns:w16sdtdh="http://schemas.microsoft.com/office/word/2020/wordml/sdtdatahash" xmlns:w16sdtfl="http://schemas.microsoft.com/office/word/2024/wordml/sdtformatlock" xmlns:w16se="http://schemas.microsoft.com/office/word/2015/wordml/symex" xmlns:wpg="http://schemas.microsoft.com/office/word/2010/wordprocessingGroup" xmlns:wpi="http://schemas.microsoft.com/office/word/2010/wordprocessingInk" xmlns:wne="http://schemas.microsoft.com/office/word/2006/wordml" xmlns:wps="http://schemas.microsoft.com/office/word/2010/wordprocessingShape" mc:Ignorable="w14 w15 w16se w16cid w16 w16cex w16sdtdh w16sdtfl w16du wp14">
+  <w:abstractNum w:abstractNumId="0" w15:restartNumberingAfterBreak="0">
+    <w:nsid w:val="6F043927"/>
+    <w:multiLevelType w:val="hybridMultilevel"/>
+    <w:tmpl w:val="D108A87E"/>
+    <w:lvl w:ilvl="0" w:tplc="692AF94E">
+      <w:start w:val="1"/>
+      <w:numFmt w:val="decimalZero"/>
+      <w:lvlText w:val="%1."/>
+      <w:lvlJc w:val="left"/>
+      <w:pPr>
+        <w:ind w:left="720" w:hanging="360"/>
+      </w:pPr>
+      <w:rPr>
+        <w:rFonts w:hint="default"/>
+      </w:rPr>
+    </w:lvl>
+    <w:lvl w:ilvl="1" w:tplc="04090019" w:tentative="1">
+      <w:start w:val="1"/>
+      <w:numFmt w:val="lowerLetter"/>
+      <w:lvlText w:val="%2."/>
+      <w:lvlJc w:val="left"/>
+      <w:pPr>
+        <w:ind w:left="1440" w:hanging="360"/>
+      </w:pPr>
+    </w:lvl>
+    <w:lvl w:ilvl="2" w:tplc="0409001B" w:tentative="1">
+      <w:start w:val="1"/>
+      <w:numFmt w:val="lowerRoman"/>
+      <w:lvlText w:val="%3."/>
+      <w:lvlJc w:val="right"/>
+      <w:pPr>
+        <w:ind w:left="2160" w:hanging="180"/>
+      </w:pPr>
+    </w:lvl>
+    <w:lvl w:ilvl="3" w:tplc="0409000F" w:tentative="1">
+      <w:start w:val="1"/>
+      <w:numFmt w:val="decimal"/>
+      <w:lvlText w:val="%4."/>
+      <w:lvlJc w:val="left"/>
+      <w:pPr>
+        <w:ind w:left="2880" w:hanging="360"/>
+      </w:pPr>
+    </w:lvl>
+    <w:lvl w:ilvl="4" w:tplc="04090019" w:tentative="1">
+      <w:start w:val="1"/>
+      <w:numFmt w:val="lowerLetter"/>
+      <w:lvlText w:val="%5."/>
+      <w:lvlJc w:val="left"/>
+      <w:pPr>
+        <w:ind w:left="3600" w:hanging="360"/>
+      </w:pPr>
+    </w:lvl>
+    <w:lvl w:ilvl="5" w:tplc="0409001B" w:tentative="1">
+      <w:start w:val="1"/>
+      <w:numFmt w:val="lowerRoman"/>
+      <w:lvlText w:val="%6."/>
+      <w:lvlJc w:val="right"/>
+      <w:pPr>
+        <w:ind w:left="4320" w:hanging="180"/>
+      </w:pPr>
+    </w:lvl>
+    <w:lvl w:ilvl="6" w:tplc="0409000F" w:tentative="1">
+      <w:start w:val="1"/>
+      <w:numFmt w:val="decimal"/>
+      <w:lvlText w:val="%7."/>
+      <w:lvlJc w:val="left"/>
+      <w:pPr>
+        <w:ind w:left="5040" w:hanging="360"/>
+      </w:pPr>
+    </w:lvl>
+    <w:lvl w:ilvl="7" w:tplc="04090019" w:tentative="1">
+      <w:start w:val="1"/>
+      <w:numFmt w:val="lowerLetter"/>
+      <w:lvlText w:val="%8."/>
+      <w:lvlJc w:val="left"/>
+      <w:pPr>
+        <w:ind w:left="5760" w:hanging="360"/>
+      </w:pPr>
+    </w:lvl>
+    <w:lvl w:ilvl="8" w:tplc="0409001B" w:tentative="1">
+      <w:start w:val="1"/>
+      <w:numFmt w:val="lowerRoman"/>
+      <w:lvlText w:val="%9."/>
+      <w:lvlJc w:val="right"/>
+      <w:pPr>
+        <w:ind w:left="6480" w:hanging="180"/>
+      </w:pPr>
+    </w:lvl>
+  </w:abstractNum>
+  <w:num w:numId="1" w16cid:durableId="1397585855">
+    <w:abstractNumId w:val="0"/>
+  </w:num>
+</w:numbering>
 </file>
 
 <file path=word/styles.xml><?xml version="1.0" encoding="utf-8"?>
@@ -654,6 +2335,7 @@
   <w:style w:type="character" w:default="1" w:styleId="DefaultParagraphFont">
     <w:name w:val="Default Paragraph Font"/>
     <w:uiPriority w:val="1"/>
+    <w:semiHidden/>
     <w:unhideWhenUsed/>
   </w:style>
   <w:style w:type="table" w:default="1" w:styleId="TableNormal">
@@ -964,6 +2646,29 @@
       <w:smallCaps/>
       <w:color w:val="2E74B5" w:themeColor="accent1" w:themeShade="BF"/>
       <w:spacing w:val="5"/>
+    </w:rPr>
+  </w:style>
+  <w:style w:type="character" w:styleId="Hyperlink">
+    <w:name w:val="Hyperlink"/>
+    <w:basedOn w:val="DefaultParagraphFont"/>
+    <w:uiPriority w:val="99"/>
+    <w:unhideWhenUsed/>
+    <w:rsid w:val="00833038"/>
+    <w:rPr>
+      <w:color w:val="0563C1" w:themeColor="hyperlink"/>
+      <w:u w:val="single"/>
+    </w:rPr>
+  </w:style>
+  <w:style w:type="character" w:styleId="UnresolvedMention">
+    <w:name w:val="Unresolved Mention"/>
+    <w:basedOn w:val="DefaultParagraphFont"/>
+    <w:uiPriority w:val="99"/>
+    <w:semiHidden/>
+    <w:unhideWhenUsed/>
+    <w:rsid w:val="00833038"/>
+    <w:rPr>
+      <w:color w:val="605E5C"/>
+      <w:shd w:val="clear" w:color="auto" w:fill="E1DFDD"/>
     </w:rPr>
   </w:style>
 </w:styles>

</xml_diff>